<commit_message>
Add all updated slides and files for final workshop
</commit_message>
<xml_diff>
--- a/lessons/2 - Setup + Hello World/Zephyr_Hello_World_Setup_Guide.docx
+++ b/lessons/2 - Setup + Hello World/Zephyr_Hello_World_Setup_Guide.docx
@@ -1450,6 +1450,72 @@
           <w:rtl w:val="0"/>
         </w:rPr>
         <w:t xml:space="preserve">Try to debug (add breadpoints) the code (:</w:t>
+      </w:r>
+    </w:p>
+    <w:p>
+      <w:pPr>
+        <w:pStyle w:val="Heading1"/>
+        <w:rPr/>
+      </w:pPr>
+      <w:bookmarkStart w:colFirst="0" w:colLast="0" w:name="_heading=h.qvvjjd5loeaj" w:id="0"/>
+      <w:bookmarkEnd w:id="0"/>
+      <w:r>
+        <w:rPr>
+          <w:rtl w:val="0"/>
+        </w:rPr>
+        <w:t xml:space="preserve">🔨 Step 7: Build and Flash Blinky Sample on different board</w:t>
+      </w:r>
+    </w:p>
+    <w:p>
+      <w:pPr>
+        <w:pBdr>
+          <w:bottom w:color="4f81bd" w:space="4" w:sz="4" w:val="single"/>
+        </w:pBdr>
+        <w:spacing w:after="280" w:before="200" w:lineRule="auto"/>
+        <w:ind w:left="936" w:right="936" w:firstLine="0"/>
+        <w:rPr>
+          <w:b w:val="1"/>
+          <w:i w:val="1"/>
+          <w:color w:val="4f81bd"/>
+        </w:rPr>
+      </w:pPr>
+      <w:r>
+        <w:rPr>
+          <w:rtl w:val="0"/>
+        </w:rPr>
+        <w:t xml:space="preserve">Now lets build and run on different board</w:t>
+      </w:r>
+      <w:r>
+        <w:rPr>
+          <w:rtl w:val="0"/>
+        </w:rPr>
+      </w:r>
+    </w:p>
+    <w:p>
+      <w:pPr>
+        <w:pBdr>
+          <w:bottom w:color="4f81bd" w:space="4" w:sz="4" w:val="single"/>
+        </w:pBdr>
+        <w:spacing w:after="280" w:before="200" w:lineRule="auto"/>
+        <w:ind w:left="936" w:right="936" w:firstLine="0"/>
+        <w:rPr>
+          <w:b w:val="1"/>
+          <w:i w:val="1"/>
+          <w:color w:val="4f81bd"/>
+        </w:rPr>
+      </w:pPr>
+      <w:r>
+        <w:rPr>
+          <w:b w:val="1"/>
+          <w:i w:val="1"/>
+          <w:color w:val="4f81bd"/>
+          <w:rtl w:val="0"/>
+        </w:rPr>
+        <w:t xml:space="preserve">cd ~/zephyrproject/zephyr</w:t>
+        <w:br w:type="textWrapping"/>
+        <w:t xml:space="preserve">west build -b nrf52840dk/nrf52840 samples/basic/blinky</w:t>
+        <w:br w:type="textWrapping"/>
+        <w:t xml:space="preserve">west flash</w:t>
       </w:r>
     </w:p>
     <w:p>
@@ -13385,7 +13451,7 @@
 
 <file path=customXML/item1.xml><?xml version="1.0" encoding="utf-8"?>
 <go:gDocsCustomXmlDataStorage xmlns:go="http://customooxmlschemas.google.com/" xmlns:r="http://schemas.openxmlformats.org/officeDocument/2006/relationships" uri="GoogleDocsCustomDataVersion2">
-  <go:docsCustomData xmlns:go="http://customooxmlschemas.google.com/" roundtripDataSignature="AMtx7mgxWC3La3r+I0P7XjfSsKQKE8/Tdw==">CgMxLjA4AHIhMXk0REx6bTFzS08yMmU4Vnd4bWVlem93ckVOLUYyLS1X</go:docsCustomData>
+  <go:docsCustomData xmlns:go="http://customooxmlschemas.google.com/" roundtripDataSignature="AMtx7mhZySyZpe4iXg6Bcw6NBmMNyHvQww==">CgMxLjAyDmgucXZ2ampkNWxvZWFqOAByITF5NERMem0xc0tPMjJlOFZ3eG1lZXpvd3JFTi1GMi0tVw==</go:docsCustomData>
 </go:gDocsCustomXmlDataStorage>
 </file>
 

</xml_diff>